<commit_message>
ny version fra Jesper
</commit_message>
<xml_diff>
--- a/Analysedokumenter/jesper_kode.docx
+++ b/Analysedokumenter/jesper_kode.docx
@@ -78,22 +78,14 @@
     </w:p>
     <w:p>
       <w:r>
-        <w:t xml:space="preserve">Det har været lidt vores mening, at vi ikke vil DRY alt for meget i forhold til at vi gør sådan set de samme ting ved oprettelsen og </w:t>
-      </w:r>
-      <w:proofErr w:type="spellStart"/>
-      <w:r>
-        <w:t>updater</w:t>
-      </w:r>
-      <w:proofErr w:type="spellEnd"/>
-      <w:r>
-        <w:t>.</w:t>
-      </w:r>
-    </w:p>
-    <w:p>
+        <w:t>Det er gjort for hvis der fx skulle komme nyt tiltale omkring noget til carporten så har vi valgt at gør det så let som overhovedet muligt.</w:t>
+      </w:r>
       <w:bookmarkStart w:id="0" w:name="_GoBack"/>
       <w:bookmarkEnd w:id="0"/>
+      <w:r>
+        <w:t xml:space="preserve"> </w:t>
+      </w:r>
     </w:p>
-    <w:p/>
     <w:p>
       <w:pPr>
         <w:autoSpaceDE w:val="0"/>
@@ -1011,107 +1003,109 @@
           <w:szCs w:val="24"/>
         </w:rPr>
         <w:br/>
-      </w:r>
-      <w:r>
-        <w:rPr>
-          <w:rFonts w:ascii="Courier New" w:eastAsiaTheme="minorHAnsi" w:hAnsi="Courier New" w:cs="Courier New"/>
+        <w:t xml:space="preserve">        </w:t>
+      </w:r>
+      <w:r>
+        <w:rPr>
+          <w:rFonts w:ascii="Courier New" w:eastAsiaTheme="minorHAnsi" w:hAnsi="Courier New" w:cs="Courier New"/>
+          <w:color w:val="969696"/>
+          <w:sz w:val="24"/>
+          <w:szCs w:val="24"/>
+        </w:rPr>
+        <w:t xml:space="preserve">// Fandt vi et gyldigt id på </w:t>
+      </w:r>
+      <w:proofErr w:type="spellStart"/>
+      <w:r>
+        <w:rPr>
+          <w:rFonts w:ascii="Courier New" w:eastAsiaTheme="minorHAnsi" w:hAnsi="Courier New" w:cs="Courier New"/>
+          <w:color w:val="969696"/>
+          <w:sz w:val="24"/>
+          <w:szCs w:val="24"/>
+        </w:rPr>
+        <w:t>requestet</w:t>
+      </w:r>
+      <w:proofErr w:type="spellEnd"/>
+      <w:r>
+        <w:rPr>
+          <w:rFonts w:ascii="Courier New" w:eastAsiaTheme="minorHAnsi" w:hAnsi="Courier New" w:cs="Courier New"/>
+          <w:color w:val="969696"/>
+          <w:sz w:val="24"/>
+          <w:szCs w:val="24"/>
+        </w:rPr>
+        <w:t xml:space="preserve"> (dvs. &gt; 0)</w:t>
+      </w:r>
+      <w:r>
+        <w:rPr>
+          <w:rFonts w:ascii="Courier New" w:eastAsiaTheme="minorHAnsi" w:hAnsi="Courier New" w:cs="Courier New"/>
+          <w:color w:val="969696"/>
+          <w:sz w:val="24"/>
+          <w:szCs w:val="24"/>
+        </w:rPr>
+        <w:br/>
+      </w:r>
+      <w:r>
+        <w:rPr>
+          <w:rFonts w:ascii="Courier New" w:eastAsiaTheme="minorHAnsi" w:hAnsi="Courier New" w:cs="Courier New"/>
+          <w:sz w:val="24"/>
+          <w:szCs w:val="24"/>
+        </w:rPr>
+        <w:t xml:space="preserve">        </w:t>
+      </w:r>
+      <w:proofErr w:type="spellStart"/>
+      <w:r>
+        <w:rPr>
+          <w:rFonts w:ascii="Courier New" w:eastAsiaTheme="minorHAnsi" w:hAnsi="Courier New" w:cs="Courier New"/>
+          <w:color w:val="0000E6"/>
+          <w:sz w:val="24"/>
+          <w:szCs w:val="24"/>
+        </w:rPr>
+        <w:t>if</w:t>
+      </w:r>
+      <w:proofErr w:type="spellEnd"/>
+      <w:r>
+        <w:rPr>
+          <w:rFonts w:ascii="Courier New" w:eastAsiaTheme="minorHAnsi" w:hAnsi="Courier New" w:cs="Courier New"/>
+          <w:sz w:val="24"/>
+          <w:szCs w:val="24"/>
+        </w:rPr>
+        <w:t>(id &gt; 0)</w:t>
+      </w:r>
+      <w:r>
+        <w:rPr>
+          <w:rFonts w:ascii="Courier New" w:eastAsiaTheme="minorHAnsi" w:hAnsi="Courier New" w:cs="Courier New"/>
+          <w:sz w:val="24"/>
+          <w:szCs w:val="24"/>
+        </w:rPr>
+        <w:br/>
+        <w:t xml:space="preserve">        {</w:t>
+      </w:r>
+      <w:r>
+        <w:rPr>
+          <w:rFonts w:ascii="Courier New" w:eastAsiaTheme="minorHAnsi" w:hAnsi="Courier New" w:cs="Courier New"/>
+          <w:sz w:val="24"/>
+          <w:szCs w:val="24"/>
+        </w:rPr>
+        <w:br/>
+        <w:t xml:space="preserve">            </w:t>
+      </w:r>
+      <w:r>
+        <w:rPr>
+          <w:rFonts w:ascii="Courier New" w:eastAsiaTheme="minorHAnsi" w:hAnsi="Courier New" w:cs="Courier New"/>
+          <w:color w:val="969696"/>
+          <w:sz w:val="24"/>
+          <w:szCs w:val="24"/>
+        </w:rPr>
+        <w:t xml:space="preserve">// Har vi en user i session, er denne logget ind, gå </w:t>
+      </w:r>
+      <w:r>
+        <w:rPr>
+          <w:rFonts w:ascii="Courier New" w:eastAsiaTheme="minorHAnsi" w:hAnsi="Courier New" w:cs="Courier New"/>
+          <w:color w:val="969696"/>
           <w:sz w:val="24"/>
           <w:szCs w:val="24"/>
         </w:rPr>
         <w:lastRenderedPageBreak/>
-        <w:t xml:space="preserve">        </w:t>
-      </w:r>
-      <w:r>
-        <w:rPr>
-          <w:rFonts w:ascii="Courier New" w:eastAsiaTheme="minorHAnsi" w:hAnsi="Courier New" w:cs="Courier New"/>
-          <w:color w:val="969696"/>
-          <w:sz w:val="24"/>
-          <w:szCs w:val="24"/>
-        </w:rPr>
-        <w:t xml:space="preserve">// Fandt vi et gyldigt id på </w:t>
-      </w:r>
-      <w:proofErr w:type="spellStart"/>
-      <w:r>
-        <w:rPr>
-          <w:rFonts w:ascii="Courier New" w:eastAsiaTheme="minorHAnsi" w:hAnsi="Courier New" w:cs="Courier New"/>
-          <w:color w:val="969696"/>
-          <w:sz w:val="24"/>
-          <w:szCs w:val="24"/>
-        </w:rPr>
-        <w:t>requestet</w:t>
-      </w:r>
-      <w:proofErr w:type="spellEnd"/>
-      <w:r>
-        <w:rPr>
-          <w:rFonts w:ascii="Courier New" w:eastAsiaTheme="minorHAnsi" w:hAnsi="Courier New" w:cs="Courier New"/>
-          <w:color w:val="969696"/>
-          <w:sz w:val="24"/>
-          <w:szCs w:val="24"/>
-        </w:rPr>
-        <w:t xml:space="preserve"> (dvs. &gt; 0)</w:t>
-      </w:r>
-      <w:r>
-        <w:rPr>
-          <w:rFonts w:ascii="Courier New" w:eastAsiaTheme="minorHAnsi" w:hAnsi="Courier New" w:cs="Courier New"/>
-          <w:color w:val="969696"/>
-          <w:sz w:val="24"/>
-          <w:szCs w:val="24"/>
-        </w:rPr>
-        <w:br/>
-      </w:r>
-      <w:r>
-        <w:rPr>
-          <w:rFonts w:ascii="Courier New" w:eastAsiaTheme="minorHAnsi" w:hAnsi="Courier New" w:cs="Courier New"/>
-          <w:sz w:val="24"/>
-          <w:szCs w:val="24"/>
-        </w:rPr>
-        <w:t xml:space="preserve">        </w:t>
-      </w:r>
-      <w:proofErr w:type="spellStart"/>
-      <w:r>
-        <w:rPr>
-          <w:rFonts w:ascii="Courier New" w:eastAsiaTheme="minorHAnsi" w:hAnsi="Courier New" w:cs="Courier New"/>
-          <w:color w:val="0000E6"/>
-          <w:sz w:val="24"/>
-          <w:szCs w:val="24"/>
-        </w:rPr>
-        <w:t>if</w:t>
-      </w:r>
-      <w:proofErr w:type="spellEnd"/>
-      <w:r>
-        <w:rPr>
-          <w:rFonts w:ascii="Courier New" w:eastAsiaTheme="minorHAnsi" w:hAnsi="Courier New" w:cs="Courier New"/>
-          <w:sz w:val="24"/>
-          <w:szCs w:val="24"/>
-        </w:rPr>
-        <w:t>(id &gt; 0)</w:t>
-      </w:r>
-      <w:r>
-        <w:rPr>
-          <w:rFonts w:ascii="Courier New" w:eastAsiaTheme="minorHAnsi" w:hAnsi="Courier New" w:cs="Courier New"/>
-          <w:sz w:val="24"/>
-          <w:szCs w:val="24"/>
-        </w:rPr>
-        <w:br/>
-        <w:t xml:space="preserve">        {</w:t>
-      </w:r>
-      <w:r>
-        <w:rPr>
-          <w:rFonts w:ascii="Courier New" w:eastAsiaTheme="minorHAnsi" w:hAnsi="Courier New" w:cs="Courier New"/>
-          <w:sz w:val="24"/>
-          <w:szCs w:val="24"/>
-        </w:rPr>
-        <w:br/>
-        <w:t xml:space="preserve">            </w:t>
-      </w:r>
-      <w:r>
-        <w:rPr>
-          <w:rFonts w:ascii="Courier New" w:eastAsiaTheme="minorHAnsi" w:hAnsi="Courier New" w:cs="Courier New"/>
-          <w:color w:val="969696"/>
-          <w:sz w:val="24"/>
-          <w:szCs w:val="24"/>
-        </w:rPr>
-        <w:t xml:space="preserve">// Har vi en user i session, er denne logget ind, gå til </w:t>
+        <w:t xml:space="preserve">til </w:t>
       </w:r>
       <w:proofErr w:type="spellStart"/>
       <w:r>

</xml_diff>